<commit_message>
REST + hibernate overhaul
</commit_message>
<xml_diff>
--- a/Documentatie/Efficiency Requirements - KoffieApp.docx
+++ b/Documentatie/Efficiency Requirements - KoffieApp.docx
@@ -173,11 +173,220 @@
     <w:p>
       <w:pPr>
         <w:pStyle w:val="Geenafstand"/>
-      </w:pPr>
+        <w:rPr>
+          <w:b/>
+        </w:rPr>
+      </w:pPr>
+    </w:p>
+    <w:p>
+      <w:pPr>
+        <w:pStyle w:val="Kop1"/>
+      </w:pPr>
+      <w:r>
+        <w:t>Performance requirements</w:t>
+      </w:r>
+    </w:p>
+    <w:p>
+      <w:pPr>
+        <w:pStyle w:val="Geenafstand"/>
+      </w:pPr>
+      <w:r>
+        <w:t>Zakelijke klanten</w:t>
+      </w:r>
+    </w:p>
+    <w:p>
+      <w:pPr>
+        <w:pStyle w:val="Geenafstand"/>
+      </w:pPr>
+      <w:r>
+        <w:t>Privé gebruik moet ook mogelijk zijn</w:t>
+      </w:r>
+    </w:p>
+    <w:p>
+      <w:pPr>
+        <w:pStyle w:val="Geenafstand"/>
+      </w:pPr>
+      <w:r>
+        <w:t>Gebruikers hoeveelheid 1000 (</w:t>
+      </w:r>
+      <w:proofErr w:type="spellStart"/>
+      <w:r>
+        <w:t>Scalability</w:t>
+      </w:r>
+      <w:proofErr w:type="spellEnd"/>
+      <w:r>
+        <w:t>/Hoeveelheid gebruikers)</w:t>
+      </w:r>
+    </w:p>
+    <w:p>
+      <w:pPr>
+        <w:pStyle w:val="Geenafstand"/>
+      </w:pPr>
+      <w:r>
+        <w:t xml:space="preserve">De laadtijden van de website moeten minder dan </w:t>
+      </w:r>
+      <w:r>
+        <w:t>2 seconden</w:t>
+      </w:r>
+      <w:r>
+        <w:t xml:space="preserve"> zijn (</w:t>
+      </w:r>
+      <w:proofErr w:type="spellStart"/>
+      <w:r>
+        <w:t>Latency</w:t>
+      </w:r>
+      <w:proofErr w:type="spellEnd"/>
+      <w:r>
+        <w:t>/ms)</w:t>
+      </w:r>
+    </w:p>
+    <w:p>
+      <w:pPr>
+        <w:pStyle w:val="Geenafstand"/>
+      </w:pPr>
+      <w:r>
+        <w:t>Er moeten minimaal 100 berichten per seconde verstuurd worden om een item aan het koffie aanbod toe te voegen</w:t>
+      </w:r>
+    </w:p>
+    <w:p>
+      <w:pPr>
+        <w:pStyle w:val="Geenafstand"/>
+      </w:pPr>
+      <w:r>
+        <w:t>Er moeten minimaal 100 berichten per seconde verstuurd worden om een item in het koffie aanbod te wijzigen</w:t>
+      </w:r>
+    </w:p>
+    <w:p>
+      <w:pPr>
+        <w:pStyle w:val="Geenafstand"/>
+      </w:pPr>
+      <w:r>
+        <w:t>Er moeten minimaal 100 berichten per seconde verstuurd worden om een item te verwijderen uit het koffie aanbod</w:t>
+      </w:r>
+    </w:p>
+    <w:p>
+      <w:pPr>
+        <w:pStyle w:val="Geenafstand"/>
+      </w:pPr>
+      <w:r>
+        <w:t>Er moeten minimaal 100 berichten per seconde verstuurd worden om een medewerker toe te voegen</w:t>
+      </w:r>
+    </w:p>
+    <w:p>
+      <w:pPr>
+        <w:pStyle w:val="Geenafstand"/>
+      </w:pPr>
+      <w:r>
+        <w:t>Er moeten minimaal 100 berichten per seconde verstuurd worden om een medewerker aan te passen</w:t>
+      </w:r>
+    </w:p>
+    <w:p>
+      <w:pPr>
+        <w:pStyle w:val="Geenafstand"/>
+      </w:pPr>
+      <w:r>
+        <w:t>Er moeten minimaal 100 berichten per seconde verstuurd worden om een medewerker te verwijderen</w:t>
+      </w:r>
+    </w:p>
+    <w:p>
+      <w:pPr>
+        <w:pStyle w:val="Geenafstand"/>
+      </w:pPr>
+      <w:r>
+        <w:t>Er moeten minimaal 500 berichten per seconde verstuurd worden om een order te plaatsen</w:t>
+      </w:r>
+    </w:p>
+    <w:p>
+      <w:pPr>
+        <w:pStyle w:val="Geenafstand"/>
+      </w:pPr>
+      <w:r>
+        <w:t>Er moeten minimaal 500 berichten per seconde verstuurd worden om een order aan te passen</w:t>
+      </w:r>
+    </w:p>
+    <w:p>
+      <w:pPr>
+        <w:pStyle w:val="Geenafstand"/>
+      </w:pPr>
+      <w:r>
+        <w:t>Er moeten minimaal 500 berichten per seconde verstuurd worden om een order te verwijderen</w:t>
+      </w:r>
+    </w:p>
+    <w:p>
+      <w:pPr>
+        <w:pStyle w:val="Geenafstand"/>
+      </w:pPr>
+      <w:r>
+        <w:lastRenderedPageBreak/>
+        <w:t>De keuze voor 2 seconden is gemaakt omdat veel mensen niet lang willen wachten voordat ze een order kunnen plaatsen voor een kopje koffie.</w:t>
+      </w:r>
+      <w:r>
+        <w:t xml:space="preserve"> Wanneer het laden langer duurt dan 3 seconden haken een gedeelte van de gebruikers al af (zie blogs in de links van de bronnen).</w:t>
+      </w:r>
+      <w:r>
+        <w:t xml:space="preserve"> Vooral omdat dit in een zakelijke setting te veel tijd gaat kosten om je bestelling voor een kopje koffie door te geven.</w:t>
+      </w:r>
       <w:bookmarkStart w:id="0" w:name="_GoBack"/>
       <w:bookmarkEnd w:id="0"/>
     </w:p>
+    <w:p>
+      <w:pPr>
+        <w:pStyle w:val="Geenafstand"/>
+      </w:pPr>
+    </w:p>
+    <w:p>
+      <w:pPr>
+        <w:pStyle w:val="Geenafstand"/>
+      </w:pPr>
+      <w:r>
+        <w:rPr>
+          <w:b/>
+        </w:rPr>
+        <w:t>Bronnen:</w:t>
+      </w:r>
+    </w:p>
+    <w:p>
+      <w:pPr>
+        <w:pStyle w:val="Geenafstand"/>
+        <w:numPr>
+          <w:ilvl w:val="0"/>
+          <w:numId w:val="2"/>
+        </w:numPr>
+      </w:pPr>
+      <w:hyperlink r:id="rId7" w:history="1">
+        <w:r>
+          <w:rPr>
+            <w:rStyle w:val="Hyperlink"/>
+          </w:rPr>
+          <w:t>https://www.semrush.com/blog/how-fast-is-fast-enough-page-load-time-and-your-bottom-line/</w:t>
+        </w:r>
+      </w:hyperlink>
+    </w:p>
+    <w:p>
+      <w:pPr>
+        <w:pStyle w:val="Geenafstand"/>
+        <w:numPr>
+          <w:ilvl w:val="0"/>
+          <w:numId w:val="2"/>
+        </w:numPr>
+      </w:pPr>
+      <w:hyperlink r:id="rId8" w:history="1">
+        <w:r>
+          <w:rPr>
+            <w:rStyle w:val="Hyperlink"/>
+          </w:rPr>
+          <w:t>https://www.machmetrics.com/speed-blog/average-page-load-times-websites-2018/</w:t>
+        </w:r>
+      </w:hyperlink>
+    </w:p>
+    <w:p>
+      <w:pPr>
+        <w:pStyle w:val="Geenafstand"/>
+        <w:ind w:left="720"/>
+      </w:pPr>
+    </w:p>
     <w:sectPr>
+      <w:footerReference w:type="default" r:id="rId9"/>
       <w:pgSz w:w="11906" w:h="16838"/>
       <w:pgMar w:top="1417" w:right="1417" w:bottom="1417" w:left="1417" w:header="708" w:footer="708" w:gutter="0"/>
       <w:cols w:space="708"/>
@@ -187,9 +396,201 @@
 </w:document>
 </file>
 
+<file path=word/endnotes.xml><?xml version="1.0" encoding="utf-8"?>
+<w:endnotes xmlns:wpc="http://schemas.microsoft.com/office/word/2010/wordprocessingCanvas" xmlns:cx="http://schemas.microsoft.com/office/drawing/2014/chartex" xmlns:cx1="http://schemas.microsoft.com/office/drawing/2015/9/8/chartex" xmlns:cx2="http://schemas.microsoft.com/office/drawing/2015/10/21/chartex" xmlns:cx3="http://schemas.microsoft.com/office/drawing/2016/5/9/chartex" xmlns:cx4="http://schemas.microsoft.com/office/drawing/2016/5/10/chartex" xmlns:cx5="http://schemas.microsoft.com/office/drawing/2016/5/11/chartex" xmlns:cx6="http://schemas.microsoft.com/office/drawing/2016/5/12/chartex" xmlns:cx7="http://schemas.microsoft.com/office/drawing/2016/5/13/chartex" xmlns:cx8="http://schemas.microsoft.com/office/drawing/2016/5/14/chartex" xmlns:mc="http://schemas.openxmlformats.org/markup-compatibility/2006" xmlns:aink="http://schemas.microsoft.com/office/drawing/2016/ink" xmlns:am3d="http://schemas.microsoft.com/office/drawing/2017/model3d" xmlns:o="urn:schemas-microsoft-com:office:office" xmlns:r="http://schemas.openxmlformats.org/officeDocument/2006/relationships" xmlns:m="http://schemas.openxmlformats.org/officeDocument/2006/math" xmlns:v="urn:schemas-microsoft-com:vml" xmlns:wp14="http://schemas.microsoft.com/office/word/2010/wordprocessingDrawing" xmlns:wp="http://schemas.openxmlformats.org/drawingml/2006/wordprocessingDrawing" xmlns:w10="urn:schemas-microsoft-com:office:word" xmlns:w="http://schemas.openxmlformats.org/wordprocessingml/2006/main" xmlns:w14="http://schemas.microsoft.com/office/word/2010/wordml" xmlns:w15="http://schemas.microsoft.com/office/word/2012/wordml" xmlns:w16cid="http://schemas.microsoft.com/office/word/2016/wordml/cid" xmlns:w16se="http://schemas.microsoft.com/office/word/2015/wordml/symex" xmlns:wpg="http://schemas.microsoft.com/office/word/2010/wordprocessingGroup" xmlns:wpi="http://schemas.microsoft.com/office/word/2010/wordprocessingInk" xmlns:wne="http://schemas.microsoft.com/office/word/2006/wordml" xmlns:wps="http://schemas.microsoft.com/office/word/2010/wordprocessingShape" mc:Ignorable="w14 w15 w16se w16cid wp14">
+  <w:endnote w:type="separator" w:id="-1">
+    <w:p>
+      <w:r>
+        <w:separator/>
+      </w:r>
+    </w:p>
+  </w:endnote>
+  <w:endnote w:type="continuationSeparator" w:id="0">
+    <w:p>
+      <w:r>
+        <w:continuationSeparator/>
+      </w:r>
+    </w:p>
+  </w:endnote>
+</w:endnotes>
+</file>
+
+<file path=word/footer1.xml><?xml version="1.0" encoding="utf-8"?>
+<w:ftr xmlns:wpc="http://schemas.microsoft.com/office/word/2010/wordprocessingCanvas" xmlns:cx="http://schemas.microsoft.com/office/drawing/2014/chartex" xmlns:cx1="http://schemas.microsoft.com/office/drawing/2015/9/8/chartex" xmlns:cx2="http://schemas.microsoft.com/office/drawing/2015/10/21/chartex" xmlns:cx3="http://schemas.microsoft.com/office/drawing/2016/5/9/chartex" xmlns:cx4="http://schemas.microsoft.com/office/drawing/2016/5/10/chartex" xmlns:cx5="http://schemas.microsoft.com/office/drawing/2016/5/11/chartex" xmlns:cx6="http://schemas.microsoft.com/office/drawing/2016/5/12/chartex" xmlns:cx7="http://schemas.microsoft.com/office/drawing/2016/5/13/chartex" xmlns:cx8="http://schemas.microsoft.com/office/drawing/2016/5/14/chartex" xmlns:mc="http://schemas.openxmlformats.org/markup-compatibility/2006" xmlns:aink="http://schemas.microsoft.com/office/drawing/2016/ink" xmlns:am3d="http://schemas.microsoft.com/office/drawing/2017/model3d" xmlns:o="urn:schemas-microsoft-com:office:office" xmlns:r="http://schemas.openxmlformats.org/officeDocument/2006/relationships" xmlns:m="http://schemas.openxmlformats.org/officeDocument/2006/math" xmlns:v="urn:schemas-microsoft-com:vml" xmlns:wp14="http://schemas.microsoft.com/office/word/2010/wordprocessingDrawing" xmlns:wp="http://schemas.openxmlformats.org/drawingml/2006/wordprocessingDrawing" xmlns:w10="urn:schemas-microsoft-com:office:word" xmlns:w="http://schemas.openxmlformats.org/wordprocessingml/2006/main" xmlns:w14="http://schemas.microsoft.com/office/word/2010/wordml" xmlns:w15="http://schemas.microsoft.com/office/word/2012/wordml" xmlns:w16cid="http://schemas.microsoft.com/office/word/2016/wordml/cid" xmlns:w16se="http://schemas.microsoft.com/office/word/2015/wordml/symex" xmlns:wpg="http://schemas.microsoft.com/office/word/2010/wordprocessingGroup" xmlns:wpi="http://schemas.microsoft.com/office/word/2010/wordprocessingInk" xmlns:wne="http://schemas.microsoft.com/office/word/2006/wordml" xmlns:wps="http://schemas.microsoft.com/office/word/2010/wordprocessingShape" mc:Ignorable="w14 w15 w16se w16cid wp14">
+  <w:sdt>
+    <w:sdtPr>
+      <w:id w:val="2001455731"/>
+      <w:docPartObj>
+        <w:docPartGallery w:val="Page Numbers (Bottom of Page)"/>
+        <w:docPartUnique/>
+      </w:docPartObj>
+    </w:sdtPr>
+    <w:sdtContent>
+      <w:p>
+        <w:pPr>
+          <w:pStyle w:val="Voettekst"/>
+          <w:jc w:val="right"/>
+        </w:pPr>
+        <w:r>
+          <w:fldChar w:fldCharType="begin"/>
+        </w:r>
+        <w:r>
+          <w:instrText>PAGE   \* MERGEFORMAT</w:instrText>
+        </w:r>
+        <w:r>
+          <w:fldChar w:fldCharType="separate"/>
+        </w:r>
+        <w:r>
+          <w:t>2</w:t>
+        </w:r>
+        <w:r>
+          <w:fldChar w:fldCharType="end"/>
+        </w:r>
+      </w:p>
+    </w:sdtContent>
+  </w:sdt>
+  <w:p>
+    <w:pPr>
+      <w:pStyle w:val="Voettekst"/>
+    </w:pPr>
+  </w:p>
+</w:ftr>
+</file>
+
+<file path=word/footnotes.xml><?xml version="1.0" encoding="utf-8"?>
+<w:footnotes xmlns:wpc="http://schemas.microsoft.com/office/word/2010/wordprocessingCanvas" xmlns:cx="http://schemas.microsoft.com/office/drawing/2014/chartex" xmlns:cx1="http://schemas.microsoft.com/office/drawing/2015/9/8/chartex" xmlns:cx2="http://schemas.microsoft.com/office/drawing/2015/10/21/chartex" xmlns:cx3="http://schemas.microsoft.com/office/drawing/2016/5/9/chartex" xmlns:cx4="http://schemas.microsoft.com/office/drawing/2016/5/10/chartex" xmlns:cx5="http://schemas.microsoft.com/office/drawing/2016/5/11/chartex" xmlns:cx6="http://schemas.microsoft.com/office/drawing/2016/5/12/chartex" xmlns:cx7="http://schemas.microsoft.com/office/drawing/2016/5/13/chartex" xmlns:cx8="http://schemas.microsoft.com/office/drawing/2016/5/14/chartex" xmlns:mc="http://schemas.openxmlformats.org/markup-compatibility/2006" xmlns:aink="http://schemas.microsoft.com/office/drawing/2016/ink" xmlns:am3d="http://schemas.microsoft.com/office/drawing/2017/model3d" xmlns:o="urn:schemas-microsoft-com:office:office" xmlns:r="http://schemas.openxmlformats.org/officeDocument/2006/relationships" xmlns:m="http://schemas.openxmlformats.org/officeDocument/2006/math" xmlns:v="urn:schemas-microsoft-com:vml" xmlns:wp14="http://schemas.microsoft.com/office/word/2010/wordprocessingDrawing" xmlns:wp="http://schemas.openxmlformats.org/drawingml/2006/wordprocessingDrawing" xmlns:w10="urn:schemas-microsoft-com:office:word" xmlns:w="http://schemas.openxmlformats.org/wordprocessingml/2006/main" xmlns:w14="http://schemas.microsoft.com/office/word/2010/wordml" xmlns:w15="http://schemas.microsoft.com/office/word/2012/wordml" xmlns:w16cid="http://schemas.microsoft.com/office/word/2016/wordml/cid" xmlns:w16se="http://schemas.microsoft.com/office/word/2015/wordml/symex" xmlns:wpg="http://schemas.microsoft.com/office/word/2010/wordprocessingGroup" xmlns:wpi="http://schemas.microsoft.com/office/word/2010/wordprocessingInk" xmlns:wne="http://schemas.microsoft.com/office/word/2006/wordml" xmlns:wps="http://schemas.microsoft.com/office/word/2010/wordprocessingShape" mc:Ignorable="w14 w15 w16se w16cid wp14">
+  <w:footnote w:type="separator" w:id="-1">
+    <w:p>
+      <w:r>
+        <w:separator/>
+      </w:r>
+    </w:p>
+  </w:footnote>
+  <w:footnote w:type="continuationSeparator" w:id="0">
+    <w:p>
+      <w:r>
+        <w:continuationSeparator/>
+      </w:r>
+    </w:p>
+  </w:footnote>
+</w:footnotes>
+</file>
+
 <file path=word/numbering.xml><?xml version="1.0" encoding="utf-8"?>
 <w:numbering xmlns:wpc="http://schemas.microsoft.com/office/word/2010/wordprocessingCanvas" xmlns:cx="http://schemas.microsoft.com/office/drawing/2014/chartex" xmlns:cx1="http://schemas.microsoft.com/office/drawing/2015/9/8/chartex" xmlns:cx2="http://schemas.microsoft.com/office/drawing/2015/10/21/chartex" xmlns:cx3="http://schemas.microsoft.com/office/drawing/2016/5/9/chartex" xmlns:cx4="http://schemas.microsoft.com/office/drawing/2016/5/10/chartex" xmlns:cx5="http://schemas.microsoft.com/office/drawing/2016/5/11/chartex" xmlns:cx6="http://schemas.microsoft.com/office/drawing/2016/5/12/chartex" xmlns:cx7="http://schemas.microsoft.com/office/drawing/2016/5/13/chartex" xmlns:cx8="http://schemas.microsoft.com/office/drawing/2016/5/14/chartex" xmlns:mc="http://schemas.openxmlformats.org/markup-compatibility/2006" xmlns:aink="http://schemas.microsoft.com/office/drawing/2016/ink" xmlns:am3d="http://schemas.microsoft.com/office/drawing/2017/model3d" xmlns:o="urn:schemas-microsoft-com:office:office" xmlns:r="http://schemas.openxmlformats.org/officeDocument/2006/relationships" xmlns:m="http://schemas.openxmlformats.org/officeDocument/2006/math" xmlns:v="urn:schemas-microsoft-com:vml" xmlns:wp14="http://schemas.microsoft.com/office/word/2010/wordprocessingDrawing" xmlns:wp="http://schemas.openxmlformats.org/drawingml/2006/wordprocessingDrawing" xmlns:w10="urn:schemas-microsoft-com:office:word" xmlns:w="http://schemas.openxmlformats.org/wordprocessingml/2006/main" xmlns:w14="http://schemas.microsoft.com/office/word/2010/wordml" xmlns:w15="http://schemas.microsoft.com/office/word/2012/wordml" xmlns:w16cid="http://schemas.microsoft.com/office/word/2016/wordml/cid" xmlns:w16se="http://schemas.microsoft.com/office/word/2015/wordml/symex" xmlns:wpg="http://schemas.microsoft.com/office/word/2010/wordprocessingGroup" xmlns:wpi="http://schemas.microsoft.com/office/word/2010/wordprocessingInk" xmlns:wne="http://schemas.microsoft.com/office/word/2006/wordml" xmlns:wps="http://schemas.microsoft.com/office/word/2010/wordprocessingShape" mc:Ignorable="w14 w15 w16se w16cid wp14">
   <w:abstractNum w:abstractNumId="0" w15:restartNumberingAfterBreak="0">
+    <w:nsid w:val="196B4F55"/>
+    <w:multiLevelType w:val="hybridMultilevel"/>
+    <w:tmpl w:val="7AB60FD8"/>
+    <w:lvl w:ilvl="0" w:tplc="584E2882">
+      <w:numFmt w:val="bullet"/>
+      <w:lvlText w:val="-"/>
+      <w:lvlJc w:val="left"/>
+      <w:pPr>
+        <w:ind w:left="720" w:hanging="360"/>
+      </w:pPr>
+      <w:rPr>
+        <w:rFonts w:ascii="Calibri" w:eastAsiaTheme="minorEastAsia" w:hAnsi="Calibri" w:cs="Calibri" w:hint="default"/>
+      </w:rPr>
+    </w:lvl>
+    <w:lvl w:ilvl="1" w:tplc="04130003" w:tentative="1">
+      <w:start w:val="1"/>
+      <w:numFmt w:val="bullet"/>
+      <w:lvlText w:val="o"/>
+      <w:lvlJc w:val="left"/>
+      <w:pPr>
+        <w:ind w:left="1440" w:hanging="360"/>
+      </w:pPr>
+      <w:rPr>
+        <w:rFonts w:ascii="Courier New" w:hAnsi="Courier New" w:cs="Courier New" w:hint="default"/>
+      </w:rPr>
+    </w:lvl>
+    <w:lvl w:ilvl="2" w:tplc="04130005" w:tentative="1">
+      <w:start w:val="1"/>
+      <w:numFmt w:val="bullet"/>
+      <w:lvlText w:val=""/>
+      <w:lvlJc w:val="left"/>
+      <w:pPr>
+        <w:ind w:left="2160" w:hanging="360"/>
+      </w:pPr>
+      <w:rPr>
+        <w:rFonts w:ascii="Wingdings" w:hAnsi="Wingdings" w:hint="default"/>
+      </w:rPr>
+    </w:lvl>
+    <w:lvl w:ilvl="3" w:tplc="04130001" w:tentative="1">
+      <w:start w:val="1"/>
+      <w:numFmt w:val="bullet"/>
+      <w:lvlText w:val=""/>
+      <w:lvlJc w:val="left"/>
+      <w:pPr>
+        <w:ind w:left="2880" w:hanging="360"/>
+      </w:pPr>
+      <w:rPr>
+        <w:rFonts w:ascii="Symbol" w:hAnsi="Symbol" w:hint="default"/>
+      </w:rPr>
+    </w:lvl>
+    <w:lvl w:ilvl="4" w:tplc="04130003" w:tentative="1">
+      <w:start w:val="1"/>
+      <w:numFmt w:val="bullet"/>
+      <w:lvlText w:val="o"/>
+      <w:lvlJc w:val="left"/>
+      <w:pPr>
+        <w:ind w:left="3600" w:hanging="360"/>
+      </w:pPr>
+      <w:rPr>
+        <w:rFonts w:ascii="Courier New" w:hAnsi="Courier New" w:cs="Courier New" w:hint="default"/>
+      </w:rPr>
+    </w:lvl>
+    <w:lvl w:ilvl="5" w:tplc="04130005" w:tentative="1">
+      <w:start w:val="1"/>
+      <w:numFmt w:val="bullet"/>
+      <w:lvlText w:val=""/>
+      <w:lvlJc w:val="left"/>
+      <w:pPr>
+        <w:ind w:left="4320" w:hanging="360"/>
+      </w:pPr>
+      <w:rPr>
+        <w:rFonts w:ascii="Wingdings" w:hAnsi="Wingdings" w:hint="default"/>
+      </w:rPr>
+    </w:lvl>
+    <w:lvl w:ilvl="6" w:tplc="04130001" w:tentative="1">
+      <w:start w:val="1"/>
+      <w:numFmt w:val="bullet"/>
+      <w:lvlText w:val=""/>
+      <w:lvlJc w:val="left"/>
+      <w:pPr>
+        <w:ind w:left="5040" w:hanging="360"/>
+      </w:pPr>
+      <w:rPr>
+        <w:rFonts w:ascii="Symbol" w:hAnsi="Symbol" w:hint="default"/>
+      </w:rPr>
+    </w:lvl>
+    <w:lvl w:ilvl="7" w:tplc="04130003" w:tentative="1">
+      <w:start w:val="1"/>
+      <w:numFmt w:val="bullet"/>
+      <w:lvlText w:val="o"/>
+      <w:lvlJc w:val="left"/>
+      <w:pPr>
+        <w:ind w:left="5760" w:hanging="360"/>
+      </w:pPr>
+      <w:rPr>
+        <w:rFonts w:ascii="Courier New" w:hAnsi="Courier New" w:cs="Courier New" w:hint="default"/>
+      </w:rPr>
+    </w:lvl>
+    <w:lvl w:ilvl="8" w:tplc="04130005" w:tentative="1">
+      <w:start w:val="1"/>
+      <w:numFmt w:val="bullet"/>
+      <w:lvlText w:val=""/>
+      <w:lvlJc w:val="left"/>
+      <w:pPr>
+        <w:ind w:left="6480" w:hanging="360"/>
+      </w:pPr>
+      <w:rPr>
+        <w:rFonts w:ascii="Wingdings" w:hAnsi="Wingdings" w:hint="default"/>
+      </w:rPr>
+    </w:lvl>
+  </w:abstractNum>
+  <w:abstractNum w:abstractNumId="1" w15:restartNumberingAfterBreak="0">
     <w:nsid w:val="51CA762C"/>
     <w:multiLevelType w:val="multilevel"/>
     <w:tmpl w:val="FFFFFFFF"/>
@@ -339,6 +740,9 @@
     </w:lvl>
   </w:abstractNum>
   <w:num w:numId="1">
+    <w:abstractNumId w:val="1"/>
+  </w:num>
+  <w:num w:numId="2">
     <w:abstractNumId w:val="0"/>
   </w:num>
 </w:numbering>
@@ -898,6 +1302,56 @@
       <w:shd w:val="clear" w:color="auto" w:fill="E1DFDD"/>
     </w:rPr>
   </w:style>
+  <w:style w:type="paragraph" w:styleId="Koptekst">
+    <w:name w:val="header"/>
+    <w:basedOn w:val="Standaard"/>
+    <w:link w:val="KoptekstChar"/>
+    <w:uiPriority w:val="99"/>
+    <w:unhideWhenUsed/>
+    <w:rsid w:val="00B4603D"/>
+    <w:pPr>
+      <w:tabs>
+        <w:tab w:val="center" w:pos="4536"/>
+        <w:tab w:val="right" w:pos="9072"/>
+      </w:tabs>
+    </w:pPr>
+  </w:style>
+  <w:style w:type="character" w:customStyle="1" w:styleId="KoptekstChar">
+    <w:name w:val="Koptekst Char"/>
+    <w:basedOn w:val="Standaardalinea-lettertype"/>
+    <w:link w:val="Koptekst"/>
+    <w:uiPriority w:val="99"/>
+    <w:rsid w:val="00B4603D"/>
+    <w:rPr>
+      <w:rFonts w:eastAsiaTheme="minorEastAsia"/>
+      <w:lang w:eastAsia="nl-NL"/>
+    </w:rPr>
+  </w:style>
+  <w:style w:type="paragraph" w:styleId="Voettekst">
+    <w:name w:val="footer"/>
+    <w:basedOn w:val="Standaard"/>
+    <w:link w:val="VoettekstChar"/>
+    <w:uiPriority w:val="99"/>
+    <w:unhideWhenUsed/>
+    <w:rsid w:val="00B4603D"/>
+    <w:pPr>
+      <w:tabs>
+        <w:tab w:val="center" w:pos="4536"/>
+        <w:tab w:val="right" w:pos="9072"/>
+      </w:tabs>
+    </w:pPr>
+  </w:style>
+  <w:style w:type="character" w:customStyle="1" w:styleId="VoettekstChar">
+    <w:name w:val="Voettekst Char"/>
+    <w:basedOn w:val="Standaardalinea-lettertype"/>
+    <w:link w:val="Voettekst"/>
+    <w:uiPriority w:val="99"/>
+    <w:rsid w:val="00B4603D"/>
+    <w:rPr>
+      <w:rFonts w:eastAsiaTheme="minorEastAsia"/>
+      <w:lang w:eastAsia="nl-NL"/>
+    </w:rPr>
+  </w:style>
 </w:styles>
 </file>
 

</xml_diff>

<commit_message>
Removed code which was adding database entries
</commit_message>
<xml_diff>
--- a/Documentatie/Efficiency Requirements - KoffieApp.docx
+++ b/Documentatie/Efficiency Requirements - KoffieApp.docx
@@ -326,6 +326,11 @@
       <w:r>
         <w:t xml:space="preserve"> Vooral omdat dit in een zakelijke setting te veel tijd gaat kosten om je bestelling voor een kopje koffie door te geven.</w:t>
       </w:r>
+    </w:p>
+    <w:p>
+      <w:pPr>
+        <w:pStyle w:val="Geenafstand"/>
+      </w:pPr>
       <w:bookmarkStart w:id="0" w:name="_GoBack"/>
       <w:bookmarkEnd w:id="0"/>
     </w:p>
@@ -425,6 +430,7 @@
         <w:docPartUnique/>
       </w:docPartObj>
     </w:sdtPr>
+    <w:sdtEndPr/>
     <w:sdtContent>
       <w:p>
         <w:pPr>

</xml_diff>